<commit_message>
Versão final do trabalho
</commit_message>
<xml_diff>
--- a/Relatório/Relatório_PIM_Primeiro_Semestre.docx
+++ b/Relatório/Relatório_PIM_Primeiro_Semestre.docx
@@ -2940,7 +2940,16 @@
           <w:szCs w:val="24"/>
           <w:lang w:val="pt-BR"/>
         </w:rPr>
-        <w:t xml:space="preserve"> Revista eAcadêmica, 2022. Disponível em: https://eacademica.org/eacademica/article/view/600. Acesso em: 21 maio 2025.</w:t>
+        <w:t xml:space="preserve"> Revista eAcadêmica, 2022. Disponível em: https://eacademica.org/eacademica/article/view/600</w:t>
+      </w:r>
+      <w:r>
+        <w:rPr>
+          <w:rFonts w:ascii="Arial" w:eastAsia="Times New Roman" w:hAnsi="Arial" w:cs="Arial"/>
+          <w:sz w:val="24"/>
+          <w:szCs w:val="24"/>
+          <w:lang w:val="pt-BR"/>
+        </w:rPr>
+        <w:t>. Acesso em: 21 maio 2025.</w:t>
       </w:r>
       <w:r>
         <w:rPr>
@@ -4427,9 +4436,207 @@
       <w:pPr>
         <w:rPr>
           <w:rFonts w:ascii="Arial" w:eastAsia="Times New Roman" w:hAnsi="Arial" w:cs="Arial"/>
-          <w:sz w:val="24"/>
-          <w:szCs w:val="24"/>
-          <w:lang w:val="pt-BR"/>
+          <w:b/>
+          <w:bCs/>
+          <w:sz w:val="24"/>
+          <w:szCs w:val="24"/>
+          <w:lang w:val="pt-BR"/>
+        </w:rPr>
+      </w:pPr>
+      <w:r>
+        <w:rPr>
+          <w:rFonts w:ascii="Arial" w:eastAsia="Times New Roman" w:hAnsi="Arial" w:cs="Arial"/>
+          <w:b/>
+          <w:bCs/>
+          <w:sz w:val="24"/>
+          <w:szCs w:val="24"/>
+          <w:lang w:val="pt-BR"/>
+        </w:rPr>
+        <w:t xml:space="preserve">Anexo 6: Link </w:t>
+      </w:r>
+      <w:r>
+        <w:rPr>
+          <w:rFonts w:ascii="Arial" w:eastAsia="Times New Roman" w:hAnsi="Arial" w:cs="Arial"/>
+          <w:b/>
+          <w:bCs/>
+          <w:sz w:val="24"/>
+          <w:szCs w:val="24"/>
+          <w:lang w:val="pt-BR"/>
+        </w:rPr>
+        <w:t>vídeos Youtube</w:t>
+      </w:r>
+    </w:p>
+    <w:p>
+      <w:pPr>
+        <w:rPr>
+          <w:rFonts w:ascii="Arial" w:eastAsia="Times New Roman" w:hAnsi="Arial" w:cs="Arial"/>
+          <w:sz w:val="24"/>
+          <w:szCs w:val="24"/>
+        </w:rPr>
+      </w:pPr>
+      <w:r>
+        <w:rPr>
+          <w:rFonts w:ascii="Arial" w:eastAsia="Times New Roman" w:hAnsi="Arial" w:cs="Arial"/>
+          <w:b/>
+          <w:bCs/>
+          <w:sz w:val="24"/>
+          <w:szCs w:val="24"/>
+          <w:lang w:val="pt-BR"/>
+        </w:rPr>
+        <w:t xml:space="preserve">- </w:t>
+      </w:r>
+      <w:r>
+        <w:rPr>
+          <w:rFonts w:ascii="Arial" w:eastAsia="Times New Roman" w:hAnsi="Arial" w:cs="Arial"/>
+          <w:b/>
+          <w:bCs/>
+          <w:sz w:val="24"/>
+          <w:szCs w:val="24"/>
+          <w:lang w:val="pt-BR"/>
+        </w:rPr>
+        <w:t>O que é internet?</w:t>
+      </w:r>
+      <w:r>
+        <w:rPr>
+          <w:rFonts w:ascii="Arial" w:eastAsia="Times New Roman" w:hAnsi="Arial" w:cs="Arial"/>
+          <w:sz w:val="24"/>
+          <w:szCs w:val="24"/>
+          <w:lang w:val="pt-BR"/>
+        </w:rPr>
+        <w:br/>
+      </w:r>
+      <w:hyperlink r:id="rId19" w:history="1">
+        <w:r>
+          <w:rPr>
+            <w:rStyle w:val="Hyperlink"/>
+            <w:rFonts w:ascii="Arial" w:eastAsia="Times New Roman" w:hAnsi="Arial" w:cs="Arial"/>
+            <w:sz w:val="24"/>
+            <w:szCs w:val="24"/>
+          </w:rPr>
+          <w:t>https://www.youtube.com/watch?v=OWf8n0mgqp4&amp;ab_channel=FelipeFelix</w:t>
+        </w:r>
+      </w:hyperlink>
+    </w:p>
+    <w:p>
+      <w:pPr>
+        <w:rPr>
+          <w:rFonts w:ascii="Arial" w:eastAsia="Times New Roman" w:hAnsi="Arial" w:cs="Arial"/>
+          <w:sz w:val="24"/>
+          <w:szCs w:val="24"/>
+        </w:rPr>
+      </w:pPr>
+      <w:r>
+        <w:rPr>
+          <w:rFonts w:ascii="Arial" w:eastAsia="Times New Roman" w:hAnsi="Arial" w:cs="Arial"/>
+          <w:b/>
+          <w:bCs/>
+          <w:sz w:val="24"/>
+          <w:szCs w:val="24"/>
+        </w:rPr>
+        <w:lastRenderedPageBreak/>
+        <w:t>- Hardware vs Software</w:t>
+      </w:r>
+      <w:r>
+        <w:rPr>
+          <w:rFonts w:ascii="Arial" w:eastAsia="Times New Roman" w:hAnsi="Arial" w:cs="Arial"/>
+          <w:sz w:val="24"/>
+          <w:szCs w:val="24"/>
+        </w:rPr>
+        <w:br/>
+      </w:r>
+      <w:hyperlink r:id="rId20" w:history="1">
+        <w:r>
+          <w:rPr>
+            <w:rStyle w:val="Hyperlink"/>
+            <w:rFonts w:ascii="Arial" w:eastAsia="Times New Roman" w:hAnsi="Arial" w:cs="Arial"/>
+            <w:sz w:val="24"/>
+            <w:szCs w:val="24"/>
+          </w:rPr>
+          <w:t>https://www.youtube.com/watch?v=AhEGiYHw5nA&amp;ab_channel=Jpsoaj</w:t>
+        </w:r>
+      </w:hyperlink>
+      <w:r>
+        <w:rPr>
+          <w:rFonts w:ascii="Arial" w:eastAsia="Times New Roman" w:hAnsi="Arial" w:cs="Arial"/>
+          <w:sz w:val="24"/>
+          <w:szCs w:val="24"/>
+        </w:rPr>
+        <w:br/>
+      </w:r>
+      <w:r>
+        <w:rPr>
+          <w:rFonts w:ascii="Arial" w:eastAsia="Times New Roman" w:hAnsi="Arial" w:cs="Arial"/>
+          <w:sz w:val="24"/>
+          <w:szCs w:val="24"/>
+        </w:rPr>
+        <w:br/>
+      </w:r>
+      <w:r>
+        <w:rPr>
+          <w:rFonts w:ascii="Arial" w:eastAsia="Times New Roman" w:hAnsi="Arial" w:cs="Arial"/>
+          <w:b/>
+          <w:bCs/>
+          <w:sz w:val="24"/>
+          <w:szCs w:val="24"/>
+        </w:rPr>
+        <w:t>- Ciberseguran</w:t>
+      </w:r>
+      <w:r>
+        <w:rPr>
+          <w:rFonts w:ascii="Arial" w:eastAsia="Times New Roman" w:hAnsi="Arial" w:cs="Arial"/>
+          <w:b/>
+          <w:bCs/>
+          <w:sz w:val="24"/>
+          <w:szCs w:val="24"/>
+        </w:rPr>
+        <w:t>ç</w:t>
+      </w:r>
+      <w:r>
+        <w:rPr>
+          <w:rFonts w:ascii="Arial" w:eastAsia="Times New Roman" w:hAnsi="Arial" w:cs="Arial"/>
+          <w:b/>
+          <w:bCs/>
+          <w:sz w:val="24"/>
+          <w:szCs w:val="24"/>
+        </w:rPr>
+        <w:t>a</w:t>
+      </w:r>
+      <w:r>
+        <w:rPr>
+          <w:rFonts w:ascii="Arial" w:eastAsia="Times New Roman" w:hAnsi="Arial" w:cs="Arial"/>
+          <w:sz w:val="24"/>
+          <w:szCs w:val="24"/>
+        </w:rPr>
+        <w:br/>
+      </w:r>
+      <w:hyperlink r:id="rId21" w:history="1">
+        <w:r>
+          <w:rPr>
+            <w:rStyle w:val="Hyperlink"/>
+            <w:rFonts w:ascii="Arial" w:eastAsia="Times New Roman" w:hAnsi="Arial" w:cs="Arial"/>
+            <w:sz w:val="24"/>
+            <w:szCs w:val="24"/>
+          </w:rPr>
+          <w:t>https://www.youtube.com/watch?v=sI98yrDJ9LI&amp;ab_channel=FelipeFelix</w:t>
+        </w:r>
+      </w:hyperlink>
+      <w:r>
+        <w:rPr>
+          <w:rFonts w:ascii="Arial" w:eastAsia="Times New Roman" w:hAnsi="Arial" w:cs="Arial"/>
+          <w:sz w:val="24"/>
+          <w:szCs w:val="24"/>
+        </w:rPr>
+        <w:br/>
+      </w:r>
+    </w:p>
+    <w:p>
+      <w:pPr>
+        <w:rPr>
+          <w:rFonts w:ascii="Arial" w:eastAsia="Times New Roman" w:hAnsi="Arial" w:cs="Arial"/>
+          <w:b/>
+          <w:bCs/>
+          <w:sz w:val="24"/>
+          <w:szCs w:val="24"/>
         </w:rPr>
       </w:pPr>
     </w:p>

</xml_diff>